<commit_message>
remove changes to Inca
git-svn-id: file:///localdisk/subversion/inca/trunk/devel/projects/teragrid@14364 7dba3f4a-8be6-0310-8b3b-b4fec25ea7f3
</commit_message>
<xml_diff>
--- a/xsede/mgmt/2011/qsr-jul-sep-11.docx
+++ b/xsede/mgmt/2011/qsr-jul-sep-11.docx
@@ -367,8 +367,6 @@
               </w:rPr>
               <w:t xml:space="preserve"> and are running Apache (HTTP, HTTPS), Tomcat (HTTP, HTTPS), and MDS.</w:t>
             </w:r>
-            <w:bookmarkStart w:id="0" w:name="_GoBack"/>
-            <w:bookmarkEnd w:id="0"/>
           </w:p>
         </w:tc>
         <w:tc>
@@ -651,36 +649,8 @@
       </w:fldSimple>
     </w:p>
     <w:p>
-      <w:pPr>
-        <w:widowControl w:val="0"/>
-        <w:autoSpaceDE w:val="0"/>
-        <w:autoSpaceDN w:val="0"/>
-        <w:adjustRightInd w:val="0"/>
-      </w:pPr>
-      <w:r>
-        <w:t xml:space="preserve">Two test scripts were improved to provide better error messages.  Three resources were removed from testing:  Indiana’s </w:t>
-      </w:r>
-      <w:proofErr w:type="spellStart"/>
-      <w:r>
-        <w:t>BigRed</w:t>
-      </w:r>
-      <w:proofErr w:type="spellEnd"/>
-      <w:r>
-        <w:t xml:space="preserve">, NICS’ Athena, and PSC’s </w:t>
-      </w:r>
-      <w:proofErr w:type="spellStart"/>
-      <w:r>
-        <w:t>Pople</w:t>
-      </w:r>
-      <w:proofErr w:type="spellEnd"/>
-      <w:r>
-        <w:t>.</w:t>
-      </w:r>
-    </w:p>
-    <w:p>
-      <w:r>
-        <w:t xml:space="preserve"> </w:t>
-      </w:r>
+      <w:bookmarkStart w:id="0" w:name="_GoBack"/>
+      <w:bookmarkEnd w:id="0"/>
     </w:p>
     <w:sectPr>
       <w:pgSz w:w="12240" w:h="15840"/>

</xml_diff>

<commit_message>
changes from jp and a couple of format fixes
git-svn-id: file:///localdisk/subversion/inca/trunk/devel/projects/teragrid@14365 7dba3f4a-8be6-0310-8b3b-b4fec25ea7f3
</commit_message>
<xml_diff>
--- a/xsede/mgmt/2011/qsr-jul-sep-11.docx
+++ b/xsede/mgmt/2011/qsr-jul-sep-11.docx
@@ -53,13 +53,8 @@
       <w:r>
         <w:t xml:space="preserve"> running for seven central XSEDE services:  </w:t>
       </w:r>
-      <w:proofErr w:type="spellStart"/>
-      <w:r>
-        <w:t>Gx</w:t>
-      </w:r>
-      <w:proofErr w:type="spellEnd"/>
-      <w:r>
-        <w:t>-Map, Inca</w:t>
+      <w:r>
+        <w:t>Gx-Map, Inca</w:t>
       </w:r>
       <w:r>
         <w:t>, Information Services,</w:t>
@@ -67,21 +62,8 @@
       <w:r>
         <w:t xml:space="preserve"> </w:t>
       </w:r>
-      <w:proofErr w:type="spellStart"/>
-      <w:r>
-        <w:t>Karnak</w:t>
-      </w:r>
-      <w:proofErr w:type="spellEnd"/>
-      <w:r>
-        <w:t xml:space="preserve">, </w:t>
-      </w:r>
-      <w:proofErr w:type="spellStart"/>
-      <w:r>
-        <w:t>MyProxy</w:t>
-      </w:r>
-      <w:proofErr w:type="spellEnd"/>
-      <w:r>
-        <w:t>, User Portal, and XDCDB.</w:t>
+      <w:r>
+        <w:t>Karnak, MyProxy, User Portal, and XDCDB.</w:t>
       </w:r>
       <w:r>
         <w:t xml:space="preserve">   The table below shows </w:t>
@@ -113,15 +95,16 @@
         <w:tblLook w:val="04A0" w:firstRow="1" w:lastRow="0" w:firstColumn="1" w:lastColumn="0" w:noHBand="0" w:noVBand="1"/>
       </w:tblPr>
       <w:tblGrid>
-        <w:gridCol w:w="2205"/>
-        <w:gridCol w:w="3706"/>
-        <w:gridCol w:w="2747"/>
+        <w:gridCol w:w="1728"/>
+        <w:gridCol w:w="4140"/>
+        <w:gridCol w:w="2880"/>
       </w:tblGrid>
       <w:tr>
         <w:tc>
           <w:tcPr>
-            <w:tcW w:w="2205" w:type="dxa"/>
+            <w:tcW w:w="1728" w:type="dxa"/>
             <w:shd w:val="clear" w:color="auto" w:fill="BFBFBF" w:themeFill="background1" w:themeFillShade="BF"/>
+            <w:vAlign w:val="center"/>
           </w:tcPr>
           <w:p>
             <w:pPr>
@@ -140,8 +123,9 @@
         </w:tc>
         <w:tc>
           <w:tcPr>
-            <w:tcW w:w="3706" w:type="dxa"/>
+            <w:tcW w:w="4140" w:type="dxa"/>
             <w:shd w:val="clear" w:color="auto" w:fill="BFBFBF" w:themeFill="background1" w:themeFillShade="BF"/>
+            <w:vAlign w:val="center"/>
           </w:tcPr>
           <w:p>
             <w:pPr>
@@ -160,8 +144,9 @@
         </w:tc>
         <w:tc>
           <w:tcPr>
-            <w:tcW w:w="2747" w:type="dxa"/>
+            <w:tcW w:w="2880" w:type="dxa"/>
             <w:shd w:val="clear" w:color="auto" w:fill="BFBFBF" w:themeFill="background1" w:themeFillShade="BF"/>
+            <w:vAlign w:val="center"/>
           </w:tcPr>
           <w:p>
             <w:pPr>
@@ -190,14 +175,18 @@
               </w:rPr>
               <w:t>(</w:t>
             </w:r>
-            <w:proofErr w:type="gramStart"/>
-            <w:r>
-              <w:rPr>
-                <w:b/>
-              </w:rPr>
-              <w:t>details</w:t>
-            </w:r>
-            <w:proofErr w:type="gramEnd"/>
+            <w:r>
+              <w:rPr>
+                <w:b/>
+              </w:rPr>
+              <w:t>D</w:t>
+            </w:r>
+            <w:r>
+              <w:rPr>
+                <w:b/>
+              </w:rPr>
+              <w:t>etails</w:t>
+            </w:r>
             <w:r>
               <w:rPr>
                 <w:b/>
@@ -210,37 +199,30 @@
       <w:tr>
         <w:tc>
           <w:tcPr>
-            <w:tcW w:w="2205" w:type="dxa"/>
-          </w:tcPr>
-          <w:p>
-            <w:proofErr w:type="spellStart"/>
-            <w:r>
-              <w:t>Gx</w:t>
-            </w:r>
-            <w:proofErr w:type="spellEnd"/>
-            <w:r>
-              <w:t>-Map</w:t>
-            </w:r>
-          </w:p>
-        </w:tc>
-        <w:tc>
-          <w:tcPr>
-            <w:tcW w:w="3706" w:type="dxa"/>
-          </w:tcPr>
-          <w:p>
-            <w:proofErr w:type="spellStart"/>
-            <w:r>
-              <w:t>Gx</w:t>
-            </w:r>
-            <w:proofErr w:type="spellEnd"/>
-            <w:r>
-              <w:t>-Map client returns error on deployed resource.</w:t>
-            </w:r>
-          </w:p>
-        </w:tc>
-        <w:tc>
-          <w:tcPr>
-            <w:tcW w:w="2747" w:type="dxa"/>
+            <w:tcW w:w="1728" w:type="dxa"/>
+          </w:tcPr>
+          <w:p>
+            <w:r>
+              <w:t>Gx-Map</w:t>
+            </w:r>
+          </w:p>
+        </w:tc>
+        <w:tc>
+          <w:tcPr>
+            <w:tcW w:w="4140" w:type="dxa"/>
+          </w:tcPr>
+          <w:p>
+            <w:r>
+              <w:t>Gx-Map client returns error on deployed resource.</w:t>
+            </w:r>
+            <w:r>
+              <w:t xml:space="preserve">  Tests every day.</w:t>
+            </w:r>
+          </w:p>
+        </w:tc>
+        <w:tc>
+          <w:tcPr>
+            <w:tcW w:w="2880" w:type="dxa"/>
           </w:tcPr>
           <w:p>
             <w:pPr>
@@ -258,15 +240,12 @@
           </w:p>
           <w:p>
             <w:r>
-              <w:t>(</w:t>
-            </w:r>
-            <w:proofErr w:type="gramStart"/>
-            <w:r>
-              <w:t>no</w:t>
-            </w:r>
-            <w:proofErr w:type="gramEnd"/>
-            <w:r>
-              <w:t xml:space="preserve"> outages detected)</w:t>
+              <w:t>(N</w:t>
+            </w:r>
+            <w:bookmarkStart w:id="0" w:name="_GoBack"/>
+            <w:bookmarkEnd w:id="0"/>
+            <w:r>
+              <w:t>o outages detected)</w:t>
             </w:r>
           </w:p>
         </w:tc>
@@ -274,7 +253,7 @@
       <w:tr>
         <w:tc>
           <w:tcPr>
-            <w:tcW w:w="2205" w:type="dxa"/>
+            <w:tcW w:w="1728" w:type="dxa"/>
           </w:tcPr>
           <w:p>
             <w:r>
@@ -284,25 +263,17 @@
         </w:tc>
         <w:tc>
           <w:tcPr>
-            <w:tcW w:w="3706" w:type="dxa"/>
-          </w:tcPr>
-          <w:p>
-            <w:r>
-              <w:t xml:space="preserve">Inca status pages are unavailable or not able to fetch data from the database (i.e., test details page fails to load).   Tests every 5 </w:t>
-            </w:r>
-            <w:proofErr w:type="spellStart"/>
-            <w:r>
-              <w:t>mins</w:t>
-            </w:r>
-            <w:proofErr w:type="spellEnd"/>
-            <w:r>
-              <w:t>.</w:t>
-            </w:r>
-          </w:p>
-        </w:tc>
-        <w:tc>
-          <w:tcPr>
-            <w:tcW w:w="2747" w:type="dxa"/>
+            <w:tcW w:w="4140" w:type="dxa"/>
+          </w:tcPr>
+          <w:p>
+            <w:r>
+              <w:t>Inca status pages are unavailable or not able to fetch data from the database (i.e., test details page fails to load).   Tests every 5 mins.</w:t>
+            </w:r>
+          </w:p>
+        </w:tc>
+        <w:tc>
+          <w:tcPr>
+            <w:tcW w:w="2880" w:type="dxa"/>
           </w:tcPr>
           <w:p>
             <w:pPr>
@@ -334,7 +305,7 @@
       <w:tr>
         <w:tc>
           <w:tcPr>
-            <w:tcW w:w="2205" w:type="dxa"/>
+            <w:tcW w:w="1728" w:type="dxa"/>
           </w:tcPr>
           <w:p>
             <w:r>
@@ -344,41 +315,45 @@
         </w:tc>
         <w:tc>
           <w:tcPr>
-            <w:tcW w:w="3706" w:type="dxa"/>
-          </w:tcPr>
-          <w:p>
-            <w:r>
-              <w:rPr>
+            <w:tcW w:w="4140" w:type="dxa"/>
+          </w:tcPr>
+          <w:p>
+            <w:r>
+              <w:t xml:space="preserve">Information Web pages are unavailable.  </w:t>
+            </w:r>
+            <w:r>
+              <w:t>Tests every 15 mins.</w:t>
+            </w:r>
+          </w:p>
+        </w:tc>
+        <w:tc>
+          <w:tcPr>
+            <w:tcW w:w="2880" w:type="dxa"/>
+          </w:tcPr>
+          <w:p>
+            <w:pPr>
+              <w:jc w:val="center"/>
+              <w:rPr>
+                <w:b/>
                 <w:highlight w:val="yellow"/>
               </w:rPr>
-              <w:t xml:space="preserve">Runs nine tests for each Information Server and to its alias to verify servers are </w:t>
-            </w:r>
-            <w:proofErr w:type="spellStart"/>
-            <w:r>
-              <w:rPr>
-                <w:highlight w:val="yellow"/>
-              </w:rPr>
-              <w:t>pingable</w:t>
-            </w:r>
-            <w:proofErr w:type="spellEnd"/>
-            <w:r>
-              <w:rPr>
-                <w:highlight w:val="yellow"/>
-              </w:rPr>
-              <w:t xml:space="preserve"> and are running Apache (HTTP, HTTPS), Tomcat (HTTP, HTTPS), and MDS.</w:t>
-            </w:r>
-          </w:p>
-        </w:tc>
-        <w:tc>
-          <w:tcPr>
-            <w:tcW w:w="2747" w:type="dxa"/>
-          </w:tcPr>
-          <w:p>
-            <w:r>
-              <w:rPr>
-                <w:highlight w:val="yellow"/>
-              </w:rPr>
-              <w:t>(One cert error for a total of 22 days – checking with JP if this is really an outage – I suspect not)</w:t>
+            </w:pPr>
+            <w:r>
+              <w:rPr>
+                <w:b/>
+              </w:rPr>
+              <w:t>100%</w:t>
+            </w:r>
+          </w:p>
+          <w:p>
+            <w:r>
+              <w:t>(</w:t>
+            </w:r>
+            <w:r>
+              <w:t>No outages detected</w:t>
+            </w:r>
+            <w:r>
+              <w:t>)</w:t>
             </w:r>
           </w:p>
         </w:tc>
@@ -386,42 +361,27 @@
       <w:tr>
         <w:tc>
           <w:tcPr>
-            <w:tcW w:w="2205" w:type="dxa"/>
-          </w:tcPr>
-          <w:p>
-            <w:proofErr w:type="spellStart"/>
+            <w:tcW w:w="1728" w:type="dxa"/>
+          </w:tcPr>
+          <w:p>
             <w:r>
               <w:t>Karnak</w:t>
             </w:r>
-            <w:proofErr w:type="spellEnd"/>
-          </w:p>
-        </w:tc>
-        <w:tc>
-          <w:tcPr>
-            <w:tcW w:w="3706" w:type="dxa"/>
-          </w:tcPr>
-          <w:p>
-            <w:proofErr w:type="spellStart"/>
-            <w:r>
-              <w:t>Karnak</w:t>
-            </w:r>
-            <w:proofErr w:type="spellEnd"/>
-            <w:r>
-              <w:t xml:space="preserve"> front page fails to load.  Tests every 30 </w:t>
-            </w:r>
-            <w:proofErr w:type="spellStart"/>
-            <w:r>
-              <w:t>mins</w:t>
-            </w:r>
-            <w:proofErr w:type="spellEnd"/>
-            <w:r>
-              <w:t>.</w:t>
-            </w:r>
-          </w:p>
-        </w:tc>
-        <w:tc>
-          <w:tcPr>
-            <w:tcW w:w="2747" w:type="dxa"/>
+          </w:p>
+        </w:tc>
+        <w:tc>
+          <w:tcPr>
+            <w:tcW w:w="4140" w:type="dxa"/>
+          </w:tcPr>
+          <w:p>
+            <w:r>
+              <w:t>Karnak front page fails to load.  Tests every 30 mins.</w:t>
+            </w:r>
+          </w:p>
+        </w:tc>
+        <w:tc>
+          <w:tcPr>
+            <w:tcW w:w="2880" w:type="dxa"/>
           </w:tcPr>
           <w:p>
             <w:pPr>
@@ -447,34 +407,27 @@
       <w:tr>
         <w:tc>
           <w:tcPr>
-            <w:tcW w:w="2205" w:type="dxa"/>
-          </w:tcPr>
-          <w:p>
-            <w:proofErr w:type="spellStart"/>
+            <w:tcW w:w="1728" w:type="dxa"/>
+          </w:tcPr>
+          <w:p>
             <w:r>
               <w:t>MyProxy</w:t>
             </w:r>
-            <w:proofErr w:type="spellEnd"/>
-          </w:p>
-        </w:tc>
-        <w:tc>
-          <w:tcPr>
-            <w:tcW w:w="3706" w:type="dxa"/>
-          </w:tcPr>
-          <w:p>
-            <w:proofErr w:type="spellStart"/>
-            <w:r>
-              <w:t>MyProxy</w:t>
-            </w:r>
-            <w:proofErr w:type="spellEnd"/>
-            <w:r>
-              <w:t xml:space="preserve"> server does not respond to credential query check.  Tests every hour.</w:t>
-            </w:r>
-          </w:p>
-        </w:tc>
-        <w:tc>
-          <w:tcPr>
-            <w:tcW w:w="2747" w:type="dxa"/>
+          </w:p>
+        </w:tc>
+        <w:tc>
+          <w:tcPr>
+            <w:tcW w:w="4140" w:type="dxa"/>
+          </w:tcPr>
+          <w:p>
+            <w:r>
+              <w:t>MyProxy server does not respond to credential query check.  Tests every hour.</w:t>
+            </w:r>
+          </w:p>
+        </w:tc>
+        <w:tc>
+          <w:tcPr>
+            <w:tcW w:w="2880" w:type="dxa"/>
           </w:tcPr>
           <w:p>
             <w:pPr>
@@ -500,7 +453,7 @@
       <w:tr>
         <w:tc>
           <w:tcPr>
-            <w:tcW w:w="2205" w:type="dxa"/>
+            <w:tcW w:w="1728" w:type="dxa"/>
           </w:tcPr>
           <w:p>
             <w:r>
@@ -510,25 +463,23 @@
         </w:tc>
         <w:tc>
           <w:tcPr>
-            <w:tcW w:w="3706" w:type="dxa"/>
-          </w:tcPr>
-          <w:p>
-            <w:r>
-              <w:t xml:space="preserve">Portal front page fails to load correctly.  Tests every 30 </w:t>
-            </w:r>
-            <w:proofErr w:type="spellStart"/>
-            <w:r>
-              <w:t>mins</w:t>
-            </w:r>
-            <w:proofErr w:type="spellEnd"/>
-            <w:r>
-              <w:t>.</w:t>
-            </w:r>
-          </w:p>
-        </w:tc>
-        <w:tc>
-          <w:tcPr>
-            <w:tcW w:w="2747" w:type="dxa"/>
+            <w:tcW w:w="4140" w:type="dxa"/>
+          </w:tcPr>
+          <w:p>
+            <w:r>
+              <w:t xml:space="preserve">Portal front </w:t>
+            </w:r>
+            <w:r>
+              <w:t xml:space="preserve">home </w:t>
+            </w:r>
+            <w:r>
+              <w:t>page fails to load correctly.  Tests every 30 mins.</w:t>
+            </w:r>
+          </w:p>
+        </w:tc>
+        <w:tc>
+          <w:tcPr>
+            <w:tcW w:w="2880" w:type="dxa"/>
           </w:tcPr>
           <w:p>
             <w:pPr>
@@ -546,15 +497,10 @@
           </w:p>
           <w:p>
             <w:r>
-              <w:t>(</w:t>
-            </w:r>
-            <w:proofErr w:type="gramStart"/>
-            <w:r>
-              <w:t>no</w:t>
-            </w:r>
-            <w:proofErr w:type="gramEnd"/>
-            <w:r>
-              <w:t xml:space="preserve"> outages detected)</w:t>
+              <w:t>(N</w:t>
+            </w:r>
+            <w:r>
+              <w:t>o outages detected)</w:t>
             </w:r>
           </w:p>
         </w:tc>
@@ -562,7 +508,7 @@
       <w:tr>
         <w:tc>
           <w:tcPr>
-            <w:tcW w:w="2205" w:type="dxa"/>
+            <w:tcW w:w="1728" w:type="dxa"/>
           </w:tcPr>
           <w:p>
             <w:r>
@@ -572,39 +518,23 @@
         </w:tc>
         <w:tc>
           <w:tcPr>
-            <w:tcW w:w="3706" w:type="dxa"/>
+            <w:tcW w:w="4140" w:type="dxa"/>
           </w:tcPr>
           <w:p>
             <w:r>
               <w:t xml:space="preserve">Connection to database refused or slow (using </w:t>
             </w:r>
             <w:r>
-              <w:t>check_</w:t>
-            </w:r>
-            <w:proofErr w:type="gramStart"/>
-            <w:r>
-              <w:t>postgres.pl</w:t>
-            </w:r>
-            <w:r>
-              <w:t xml:space="preserve">  script</w:t>
-            </w:r>
-            <w:proofErr w:type="gramEnd"/>
-            <w:r>
-              <w:t xml:space="preserve">).  Tests every 5 </w:t>
-            </w:r>
-            <w:proofErr w:type="spellStart"/>
-            <w:r>
-              <w:t>mins</w:t>
-            </w:r>
-            <w:proofErr w:type="spellEnd"/>
-            <w:r>
-              <w:t>.</w:t>
-            </w:r>
-          </w:p>
-        </w:tc>
-        <w:tc>
-          <w:tcPr>
-            <w:tcW w:w="2747" w:type="dxa"/>
+              <w:t>check_postgres.pl</w:t>
+            </w:r>
+            <w:r>
+              <w:t xml:space="preserve">  script).  Tests every 5 mins.</w:t>
+            </w:r>
+          </w:p>
+        </w:tc>
+        <w:tc>
+          <w:tcPr>
+            <w:tcW w:w="2880" w:type="dxa"/>
           </w:tcPr>
           <w:p>
             <w:pPr>
@@ -618,7 +548,13 @@
               <w:rPr>
                 <w:b/>
               </w:rPr>
-              <w:t>99.86%</w:t>
+              <w:t>99.9</w:t>
+            </w:r>
+            <w:r>
+              <w:rPr>
+                <w:b/>
+              </w:rPr>
+              <w:t>%</w:t>
             </w:r>
           </w:p>
           <w:p>
@@ -648,10 +584,7 @@
         </w:r>
       </w:fldSimple>
     </w:p>
-    <w:p>
-      <w:bookmarkStart w:id="0" w:name="_GoBack"/>
-      <w:bookmarkEnd w:id="0"/>
-    </w:p>
+    <w:p/>
     <w:sectPr>
       <w:pgSz w:w="12240" w:h="15840"/>
       <w:pgMar w:top="1440" w:right="1800" w:bottom="1440" w:left="1800" w:header="720" w:footer="720" w:gutter="0"/>

</xml_diff>